<commit_message>
Added security annotation PDF
</commit_message>
<xml_diff>
--- a/wex-example-security/src/main/security/myorg-security-test-plan.docx
+++ b/wex-example-security/src/main/security/myorg-security-test-plan.docx
@@ -91,6 +91,17 @@
         <w:tab/>
       </w:r>
     </w:p>
+    <w:p>
+      <w:r>
+        <w:t xml:space="preserve">This is a document that is included in the final security </w:t>
+      </w:r>
+      <w:proofErr w:type="gramStart"/>
+      <w:r>
+        <w:t>report</w:t>
+      </w:r>
+      <w:proofErr w:type="gramEnd"/>
+    </w:p>
+    <w:p/>
     <w:sectPr>
       <w:pgSz w:w="12240" w:h="15840"/>
       <w:pgMar w:top="1440" w:right="1440" w:bottom="1440" w:left="1440" w:header="708" w:footer="708" w:gutter="0"/>

</xml_diff>